<commit_message>
Muchos cambios primera entrega Diploma
</commit_message>
<xml_diff>
--- a/Version diploma/Especificaciones de CU/CU01 Buscar insumos faltantes.docx
+++ b/Version diploma/Especificaciones de CU/CU01 Buscar insumos faltantes.docx
@@ -39,7 +39,19 @@
               <w:rPr>
                 <w:rFonts w:ascii="Verdana" w:hAnsi="Verdana"/>
               </w:rPr>
-              <w:t xml:space="preserve">CU01 </w:t>
+              <w:t>CU</w:t>
+            </w:r>
+            <w:r>
+              <w:rPr>
+                <w:rFonts w:ascii="Verdana" w:hAnsi="Verdana"/>
+              </w:rPr>
+              <w:t>-RFN2-</w:t>
+            </w:r>
+            <w:r>
+              <w:rPr>
+                <w:rFonts w:ascii="Verdana" w:hAnsi="Verdana"/>
+              </w:rPr>
+              <w:t xml:space="preserve">01 </w:t>
             </w:r>
             <w:r>
               <w:rPr>
@@ -182,11 +194,19 @@
               </w:rPr>
               <w:t xml:space="preserve">: </w:t>
             </w:r>
-            <w:r>
-              <w:rPr>
-                <w:rFonts w:ascii="Verdana" w:hAnsi="Verdana"/>
-              </w:rPr>
-              <w:t>Jefe de cocina</w:t>
+            <w:proofErr w:type="gramStart"/>
+            <w:r>
+              <w:rPr>
+                <w:rFonts w:ascii="Verdana" w:hAnsi="Verdana"/>
+              </w:rPr>
+              <w:t>Jefe</w:t>
+            </w:r>
+            <w:proofErr w:type="gramEnd"/>
+            <w:r>
+              <w:rPr>
+                <w:rFonts w:ascii="Verdana" w:hAnsi="Verdana"/>
+              </w:rPr>
+              <w:t xml:space="preserve"> de cocina</w:t>
             </w:r>
           </w:p>
         </w:tc>
@@ -425,19 +445,7 @@
               <w:rPr>
                 <w:rFonts w:ascii="Verdana" w:hAnsi="Verdana"/>
               </w:rPr>
-              <w:t xml:space="preserve">El usuario verifica las cantidades existentes de cada </w:t>
-            </w:r>
-            <w:r>
-              <w:rPr>
-                <w:rFonts w:ascii="Verdana" w:hAnsi="Verdana"/>
-              </w:rPr>
-              <w:t>insumo</w:t>
-            </w:r>
-            <w:r>
-              <w:rPr>
-                <w:rFonts w:ascii="Verdana" w:hAnsi="Verdana"/>
-              </w:rPr>
-              <w:t xml:space="preserve"> en base a su stock mínimo y máximo.</w:t>
+              <w:t>EL usuario selecciona la opcion de ver los productos pendientes de compra en base a su stock minimo.</w:t>
             </w:r>
           </w:p>
           <w:p>
@@ -455,19 +463,7 @@
               <w:rPr>
                 <w:rFonts w:ascii="Verdana" w:hAnsi="Verdana"/>
               </w:rPr>
-              <w:t xml:space="preserve">El usuario selecciona de la lista de </w:t>
-            </w:r>
-            <w:r>
-              <w:rPr>
-                <w:rFonts w:ascii="Verdana" w:hAnsi="Verdana"/>
-              </w:rPr>
-              <w:t>insumo</w:t>
-            </w:r>
-            <w:r>
-              <w:rPr>
-                <w:rFonts w:ascii="Verdana" w:hAnsi="Verdana"/>
-              </w:rPr>
-              <w:t>s aquellos que hayan igualado o quedado por debajo del stock mínimo.</w:t>
+              <w:t>El sistema muestra la lista con los insumos cuya existencia sea igual o menor que su stock minimo.</w:t>
             </w:r>
           </w:p>
           <w:p>
@@ -485,7 +481,61 @@
               <w:rPr>
                 <w:rFonts w:ascii="Verdana" w:hAnsi="Verdana"/>
               </w:rPr>
-              <w:t>El sistema muestra una opcion para agregar las cantidades requeridas por cada insumo.</w:t>
+              <w:t xml:space="preserve">El usuario verifica las cantidades existentes de cada </w:t>
+            </w:r>
+            <w:r>
+              <w:rPr>
+                <w:rFonts w:ascii="Verdana" w:hAnsi="Verdana"/>
+              </w:rPr>
+              <w:t>insumo</w:t>
+            </w:r>
+            <w:r>
+              <w:rPr>
+                <w:rFonts w:ascii="Verdana" w:hAnsi="Verdana"/>
+              </w:rPr>
+              <w:t xml:space="preserve"> que desee reponer</w:t>
+            </w:r>
+            <w:r>
+              <w:rPr>
+                <w:rFonts w:ascii="Verdana" w:hAnsi="Verdana"/>
+              </w:rPr>
+              <w:t xml:space="preserve"> en base a su stock mínimo y máximo.</w:t>
+            </w:r>
+          </w:p>
+          <w:p>
+            <w:pPr>
+              <w:pStyle w:val="ListParagraph"/>
+              <w:numPr>
+                <w:ilvl w:val="0"/>
+                <w:numId w:val="1"/>
+              </w:numPr>
+              <w:rPr>
+                <w:rFonts w:ascii="Verdana" w:hAnsi="Verdana"/>
+              </w:rPr>
+            </w:pPr>
+            <w:r>
+              <w:rPr>
+                <w:rFonts w:ascii="Verdana" w:hAnsi="Verdana"/>
+              </w:rPr>
+              <w:t>El sistema muestra una opcion para agregar las cantidades requeridas</w:t>
+            </w:r>
+            <w:r>
+              <w:rPr>
+                <w:rFonts w:ascii="Verdana" w:hAnsi="Verdana"/>
+              </w:rPr>
+              <w:t xml:space="preserve"> que no sean mayores al stock máximo</w:t>
+            </w:r>
+            <w:r>
+              <w:rPr>
+                <w:rFonts w:ascii="Verdana" w:hAnsi="Verdana"/>
+              </w:rPr>
+              <w:t xml:space="preserve"> por cada insumo</w:t>
+            </w:r>
+            <w:r>
+              <w:rPr>
+                <w:rFonts w:ascii="Verdana" w:hAnsi="Verdana"/>
+              </w:rPr>
+              <w:t xml:space="preserve"> seleccionado. </w:t>
             </w:r>
           </w:p>
           <w:p>

</xml_diff>

<commit_message>
Cargue todo el RFN2. Falta bitacora de cambios
</commit_message>
<xml_diff>
--- a/Version diploma/Especificaciones de CU/CU01 Buscar insumos faltantes.docx
+++ b/Version diploma/Especificaciones de CU/CU01 Buscar insumos faltantes.docx
@@ -22,6 +22,7 @@
                 <w:rFonts w:ascii="Verdana" w:hAnsi="Verdana"/>
               </w:rPr>
             </w:pPr>
+            <w:bookmarkStart w:id="0" w:name="_Hlk178608703"/>
             <w:r>
               <w:rPr>
                 <w:rFonts w:ascii="Verdana" w:hAnsi="Verdana"/>
@@ -313,7 +314,7 @@
               <w:rPr>
                 <w:rFonts w:ascii="Verdana" w:hAnsi="Verdana"/>
               </w:rPr>
-              <w:t>7</w:t>
+              <w:t>6</w:t>
             </w:r>
             <w:r>
               <w:rPr>
@@ -331,7 +332,19 @@
               <w:rPr>
                 <w:rFonts w:ascii="Verdana" w:hAnsi="Verdana"/>
               </w:rPr>
-              <w:t>U02 Solicitar compra</w:t>
+              <w:t>U</w:t>
+            </w:r>
+            <w:r>
+              <w:rPr>
+                <w:rFonts w:ascii="Verdana" w:hAnsi="Verdana"/>
+              </w:rPr>
+              <w:t>-RFN2-</w:t>
+            </w:r>
+            <w:r>
+              <w:rPr>
+                <w:rFonts w:ascii="Verdana" w:hAnsi="Verdana"/>
+              </w:rPr>
+              <w:t>02 Solicitar compra</w:t>
             </w:r>
           </w:p>
         </w:tc>
@@ -409,7 +422,31 @@
               <w:rPr>
                 <w:rFonts w:ascii="Verdana" w:hAnsi="Verdana"/>
               </w:rPr>
-              <w:t>El usuario ingresa al módulo de inventario.</w:t>
+              <w:t>El usuario ingresa al módulo de</w:t>
+            </w:r>
+            <w:r>
+              <w:rPr>
+                <w:rFonts w:ascii="Verdana" w:hAnsi="Verdana"/>
+              </w:rPr>
+              <w:t xml:space="preserve"> </w:t>
+            </w:r>
+            <w:r>
+              <w:rPr>
+                <w:rFonts w:ascii="Verdana" w:hAnsi="Verdana"/>
+              </w:rPr>
+              <w:t>inventario</w:t>
+            </w:r>
+            <w:r>
+              <w:rPr>
+                <w:rFonts w:ascii="Verdana" w:hAnsi="Verdana"/>
+              </w:rPr>
+              <w:t>, en el submódulo de ver insumos</w:t>
+            </w:r>
+            <w:r>
+              <w:rPr>
+                <w:rFonts w:ascii="Verdana" w:hAnsi="Verdana"/>
+              </w:rPr>
+              <w:t>.</w:t>
             </w:r>
           </w:p>
           <w:p>
@@ -465,6 +502,18 @@
               </w:rPr>
               <w:t>El sistema muestra la lista con los insumos cuya existencia sea igual o menor que su stock minimo.</w:t>
             </w:r>
+            <w:r>
+              <w:rPr>
+                <w:rFonts w:ascii="Verdana" w:hAnsi="Verdana"/>
+              </w:rPr>
+              <w:t xml:space="preserve"> A su vez, m</w:t>
+            </w:r>
+            <w:r>
+              <w:rPr>
+                <w:rFonts w:ascii="Verdana" w:hAnsi="Verdana"/>
+              </w:rPr>
+              <w:t>uestra una opcion para agregar las cantidades requeridas que no sean mayores al stock máximo por cada insumo seleccionado</w:t>
+            </w:r>
           </w:p>
           <w:p>
             <w:pPr>
@@ -481,79 +530,19 @@
               <w:rPr>
                 <w:rFonts w:ascii="Verdana" w:hAnsi="Verdana"/>
               </w:rPr>
-              <w:t xml:space="preserve">El usuario verifica las cantidades existentes de cada </w:t>
-            </w:r>
-            <w:r>
-              <w:rPr>
-                <w:rFonts w:ascii="Verdana" w:hAnsi="Verdana"/>
-              </w:rPr>
-              <w:t>insumo</w:t>
-            </w:r>
-            <w:r>
-              <w:rPr>
-                <w:rFonts w:ascii="Verdana" w:hAnsi="Verdana"/>
-              </w:rPr>
-              <w:t xml:space="preserve"> que desee reponer</w:t>
-            </w:r>
-            <w:r>
-              <w:rPr>
-                <w:rFonts w:ascii="Verdana" w:hAnsi="Verdana"/>
-              </w:rPr>
-              <w:t xml:space="preserve"> en base a su stock mínimo y máximo.</w:t>
-            </w:r>
-          </w:p>
-          <w:p>
-            <w:pPr>
-              <w:pStyle w:val="ListParagraph"/>
-              <w:numPr>
-                <w:ilvl w:val="0"/>
-                <w:numId w:val="1"/>
-              </w:numPr>
-              <w:rPr>
-                <w:rFonts w:ascii="Verdana" w:hAnsi="Verdana"/>
-              </w:rPr>
-            </w:pPr>
-            <w:r>
-              <w:rPr>
-                <w:rFonts w:ascii="Verdana" w:hAnsi="Verdana"/>
-              </w:rPr>
-              <w:t>El sistema muestra una opcion para agregar las cantidades requeridas</w:t>
-            </w:r>
-            <w:r>
-              <w:rPr>
-                <w:rFonts w:ascii="Verdana" w:hAnsi="Verdana"/>
-              </w:rPr>
-              <w:t xml:space="preserve"> que no sean mayores al stock máximo</w:t>
-            </w:r>
-            <w:r>
-              <w:rPr>
-                <w:rFonts w:ascii="Verdana" w:hAnsi="Verdana"/>
-              </w:rPr>
-              <w:t xml:space="preserve"> por cada insumo</w:t>
-            </w:r>
-            <w:r>
-              <w:rPr>
-                <w:rFonts w:ascii="Verdana" w:hAnsi="Verdana"/>
-              </w:rPr>
-              <w:t xml:space="preserve"> seleccionado. </w:t>
-            </w:r>
-          </w:p>
-          <w:p>
-            <w:pPr>
-              <w:pStyle w:val="ListParagraph"/>
-              <w:numPr>
-                <w:ilvl w:val="0"/>
-                <w:numId w:val="1"/>
-              </w:numPr>
-              <w:rPr>
-                <w:rFonts w:ascii="Verdana" w:hAnsi="Verdana"/>
-              </w:rPr>
-            </w:pPr>
-            <w:r>
-              <w:rPr>
-                <w:rFonts w:ascii="Verdana" w:hAnsi="Verdana"/>
-              </w:rPr>
-              <w:t>El usuario ingresa las cantidades que requiera.</w:t>
+              <w:t>El usuario ingresa las cantidades que requiera</w:t>
+            </w:r>
+            <w:r>
+              <w:rPr>
+                <w:rFonts w:ascii="Verdana" w:hAnsi="Verdana"/>
+              </w:rPr>
+              <w:t xml:space="preserve"> y la carga a lista de insumos a pedir</w:t>
+            </w:r>
+            <w:r>
+              <w:rPr>
+                <w:rFonts w:ascii="Verdana" w:hAnsi="Verdana"/>
+              </w:rPr>
+              <w:t>.</w:t>
             </w:r>
           </w:p>
           <w:p>
@@ -660,29 +649,7 @@
           <w:p>
             <w:pPr>
               <w:pStyle w:val="ListParagraph"/>
-              <w:numPr>
-                <w:ilvl w:val="1"/>
-                <w:numId w:val="2"/>
-              </w:numPr>
-              <w:rPr>
-                <w:rFonts w:ascii="Verdana" w:hAnsi="Verdana"/>
-              </w:rPr>
-            </w:pPr>
-            <w:r>
-              <w:rPr>
-                <w:rFonts w:ascii="Verdana" w:hAnsi="Verdana"/>
-              </w:rPr>
-              <w:t>El usuario elimina de la lista</w:t>
-            </w:r>
-            <w:r>
-              <w:rPr>
-                <w:rFonts w:ascii="Verdana" w:hAnsi="Verdana"/>
-              </w:rPr>
-              <w:t xml:space="preserve"> de insumos aquellos que seleccionó por error. Repite el paso 4.</w:t>
-            </w:r>
-          </w:p>
-          <w:p>
-            <w:pPr>
+              <w:ind w:left="1080"/>
               <w:rPr>
                 <w:rFonts w:ascii="Verdana" w:hAnsi="Verdana"/>
               </w:rPr>
@@ -735,6 +702,7 @@
           </w:p>
         </w:tc>
       </w:tr>
+      <w:bookmarkEnd w:id="0"/>
     </w:tbl>
     <w:p/>
     <w:sectPr>

</xml_diff>